<commit_message>
added some notes for documentations later, added a spring class in my example, still testing
</commit_message>
<xml_diff>
--- a/Documentation/Installation and setup.docx
+++ b/Documentation/Installation and setup.docx
@@ -486,17 +486,268 @@
           <w:lang w:val="en-US"/>
         </w:rPr>
       </w:pPr>
+      <w:r>
+        <w:rPr>
+          <w:rFonts w:hint="default"/>
+          <w:b w:val="0"/>
+          <w:bCs w:val="0"/>
+          <w:lang w:val="en-US"/>
+        </w:rPr>
+        <w:t>Again in the Tools menu tab, choose “Boards” and select “Arduino Due (Native USB Port)”.</w:t>
+      </w:r>
+      <w:r>
+        <w:rPr>
+          <w:rFonts w:hint="default"/>
+          <w:b w:val="0"/>
+          <w:bCs w:val="0"/>
+          <w:lang w:val="en-US"/>
+        </w:rPr>
+        <w:br w:type="textWrapping"/>
+      </w:r>
+    </w:p>
+    <w:p>
+      <w:pPr>
+        <w:numPr>
+          <w:ilvl w:val="0"/>
+          <w:numId w:val="1"/>
+        </w:numPr>
+        <w:ind w:left="425" w:leftChars="0" w:hanging="425" w:firstLineChars="0"/>
+        <w:rPr>
+          <w:b w:val="0"/>
+          <w:bCs w:val="0"/>
+          <w:lang w:val="en-US"/>
+        </w:rPr>
+      </w:pPr>
+      <w:r>
+        <w:rPr>
+          <w:rFonts w:hint="default"/>
+          <w:b w:val="0"/>
+          <w:bCs w:val="0"/>
+          <w:lang w:val="en-US"/>
+        </w:rPr>
+        <w:t xml:space="preserve">After setting up for Arduino, download Processing from the link below: </w:t>
+      </w:r>
+      <w:r>
+        <w:rPr>
+          <w:rFonts w:hint="default"/>
+          <w:b w:val="0"/>
+          <w:bCs w:val="0"/>
+          <w:lang w:val="en-US"/>
+        </w:rPr>
+        <w:fldChar w:fldCharType="begin"/>
+      </w:r>
+      <w:r>
+        <w:rPr>
+          <w:rFonts w:hint="default"/>
+          <w:b w:val="0"/>
+          <w:bCs w:val="0"/>
+          <w:lang w:val="en-US"/>
+        </w:rPr>
+        <w:instrText xml:space="preserve"> HYPERLINK "https://processing.org/download/" </w:instrText>
+      </w:r>
+      <w:r>
+        <w:rPr>
+          <w:rFonts w:hint="default"/>
+          <w:b w:val="0"/>
+          <w:bCs w:val="0"/>
+          <w:lang w:val="en-US"/>
+        </w:rPr>
+        <w:fldChar w:fldCharType="separate"/>
+      </w:r>
+      <w:r>
+        <w:rPr>
+          <w:rStyle w:val="3"/>
+          <w:rFonts w:hint="default"/>
+          <w:b w:val="0"/>
+          <w:bCs w:val="0"/>
+          <w:lang w:val="en-US"/>
+        </w:rPr>
+        <w:t>https://processing.org/download/</w:t>
+      </w:r>
+      <w:r>
+        <w:rPr>
+          <w:rStyle w:val="3"/>
+          <w:rFonts w:hint="default"/>
+          <w:b w:val="0"/>
+          <w:bCs w:val="0"/>
+          <w:lang w:val="en-US"/>
+        </w:rPr>
+        <w:br w:type="textWrapping"/>
+      </w:r>
+      <w:r>
+        <w:rPr>
+          <w:rFonts w:hint="default"/>
+          <w:b w:val="0"/>
+          <w:bCs w:val="0"/>
+          <w:lang w:val="en-US"/>
+        </w:rPr>
+        <w:fldChar w:fldCharType="end"/>
+      </w:r>
+    </w:p>
+    <w:p>
+      <w:pPr>
+        <w:numPr>
+          <w:ilvl w:val="0"/>
+          <w:numId w:val="1"/>
+        </w:numPr>
+        <w:ind w:left="425" w:leftChars="0" w:hanging="425" w:firstLineChars="0"/>
+        <w:rPr>
+          <w:b w:val="0"/>
+          <w:bCs w:val="0"/>
+          <w:lang w:val="en-US"/>
+        </w:rPr>
+      </w:pPr>
+      <w:r>
+        <w:rPr>
+          <w:rFonts w:hint="default"/>
+          <w:b w:val="0"/>
+          <w:bCs w:val="0"/>
+          <w:lang w:val="en-US"/>
+        </w:rPr>
+        <w:t xml:space="preserve">To upload the code onto the board, you need to download the libraries needed from the link below: </w:t>
+      </w:r>
+      <w:r>
+        <w:rPr>
+          <w:rFonts w:hint="default"/>
+          <w:b w:val="0"/>
+          <w:bCs w:val="0"/>
+          <w:lang w:val="en-US"/>
+        </w:rPr>
+        <w:fldChar w:fldCharType="begin"/>
+      </w:r>
+      <w:r>
+        <w:rPr>
+          <w:rFonts w:hint="default"/>
+          <w:b w:val="0"/>
+          <w:bCs w:val="0"/>
+          <w:lang w:val="en-US"/>
+        </w:rPr>
+        <w:instrText xml:space="preserve"> HYPERLINK "https://drive.google.com/drive/folders/0Bxt_y6pIhiprQ0ZLX1NuWmlVTTg" </w:instrText>
+      </w:r>
+      <w:r>
+        <w:rPr>
+          <w:rFonts w:hint="default"/>
+          <w:b w:val="0"/>
+          <w:bCs w:val="0"/>
+          <w:lang w:val="en-US"/>
+        </w:rPr>
+        <w:fldChar w:fldCharType="separate"/>
+      </w:r>
+      <w:r>
+        <w:rPr>
+          <w:rStyle w:val="3"/>
+          <w:rFonts w:hint="default"/>
+          <w:b w:val="0"/>
+          <w:bCs w:val="0"/>
+          <w:lang w:val="en-US"/>
+        </w:rPr>
+        <w:t>https://drive.google.com/drive/folders/0Bxt_y6pIhiprQ0ZLX1NuWmlVTTg</w:t>
+      </w:r>
+      <w:r>
+        <w:rPr>
+          <w:rStyle w:val="3"/>
+          <w:rFonts w:hint="default"/>
+          <w:b w:val="0"/>
+          <w:bCs w:val="0"/>
+          <w:lang w:val="en-US"/>
+        </w:rPr>
+        <w:br w:type="textWrapping"/>
+      </w:r>
+      <w:r>
+        <w:rPr>
+          <w:rFonts w:hint="default"/>
+          <w:b w:val="0"/>
+          <w:bCs w:val="0"/>
+          <w:lang w:val="en-US"/>
+        </w:rPr>
+        <w:fldChar w:fldCharType="end"/>
+      </w:r>
+    </w:p>
+    <w:p>
+      <w:pPr>
+        <w:numPr>
+          <w:ilvl w:val="0"/>
+          <w:numId w:val="1"/>
+        </w:numPr>
+        <w:ind w:left="425" w:leftChars="0" w:hanging="425" w:firstLineChars="0"/>
+        <w:rPr>
+          <w:b w:val="0"/>
+          <w:bCs w:val="0"/>
+          <w:lang w:val="en-US"/>
+        </w:rPr>
+      </w:pPr>
+      <w:r>
+        <w:rPr>
+          <w:rFonts w:hint="default"/>
+          <w:b w:val="0"/>
+          <w:bCs w:val="0"/>
+          <w:lang w:val="en-US"/>
+        </w:rPr>
+        <w:t>Unzip Encoder and PWM</w:t>
+      </w:r>
+      <w:r>
+        <w:rPr>
+          <w:rFonts w:hint="default"/>
+          <w:b w:val="0"/>
+          <w:bCs w:val="0"/>
+          <w:lang w:val="en-US"/>
+        </w:rPr>
+        <w:br w:type="textWrapping"/>
+      </w:r>
+    </w:p>
+    <w:p>
+      <w:pPr>
+        <w:numPr>
+          <w:ilvl w:val="0"/>
+          <w:numId w:val="1"/>
+        </w:numPr>
+        <w:ind w:left="425" w:leftChars="0" w:hanging="425" w:firstLineChars="0"/>
+        <w:rPr>
+          <w:b w:val="0"/>
+          <w:bCs w:val="0"/>
+          <w:lang w:val="en-US"/>
+        </w:rPr>
+      </w:pPr>
+      <w:r>
+        <w:rPr>
+          <w:b w:val="0"/>
+          <w:bCs w:val="0"/>
+          <w:lang w:val="en-US"/>
+        </w:rPr>
+        <w:t>Go to Documents &gt; Arduino &gt; libraries, then copy both Encoder and PWM and paste them here</w:t>
+      </w:r>
+      <w:r>
+        <w:rPr>
+          <w:b w:val="0"/>
+          <w:bCs w:val="0"/>
+          <w:lang w:val="en-US"/>
+        </w:rPr>
+        <w:br w:type="textWrapping"/>
+      </w:r>
+    </w:p>
+    <w:p>
+      <w:pPr>
+        <w:numPr>
+          <w:ilvl w:val="0"/>
+          <w:numId w:val="1"/>
+        </w:numPr>
+        <w:ind w:left="425" w:leftChars="0" w:hanging="425" w:firstLineChars="0"/>
+        <w:rPr>
+          <w:b w:val="0"/>
+          <w:bCs w:val="0"/>
+          <w:lang w:val="en-US"/>
+        </w:rPr>
+      </w:pPr>
+      <w:r>
+        <w:rPr>
+          <w:b w:val="0"/>
+          <w:bCs w:val="0"/>
+          <w:lang w:val="en-US"/>
+        </w:rPr>
+        <w:t>Open Haply_Arduino_Control.ino in Arduino and verify and upload it to the board.</w:t>
+      </w:r>
       <w:bookmarkStart w:id="0" w:name="_GoBack"/>
       <w:bookmarkEnd w:id="0"/>
-      <w:r>
-        <w:rPr>
-          <w:rFonts w:hint="default"/>
-          <w:b w:val="0"/>
-          <w:bCs w:val="0"/>
-          <w:lang w:val="en-US"/>
-        </w:rPr>
-        <w:t>Again in the Tools menu tab, choose “Boards” and select “Arduino Due (Native USB Port)”.</w:t>
-      </w:r>
     </w:p>
     <w:sectPr>
       <w:pgSz w:w="11906" w:h="16838"/>

</xml_diff>